<commit_message>
Writing test report for lab1.
</commit_message>
<xml_diff>
--- a/doc/测试计划.docx
+++ b/doc/测试计划.docx
@@ -747,8 +747,6 @@
       <w:pPr>
         <w:pStyle w:val="a4"/>
       </w:pPr>
-      <w:bookmarkStart w:id="0" w:name="_GoBack"/>
-      <w:bookmarkEnd w:id="0"/>
       <w:r>
         <w:br w:type="page"/>
       </w:r>
@@ -2996,14 +2994,14 @@
           <w:numId w:val="3"/>
         </w:numPr>
       </w:pPr>
-      <w:bookmarkStart w:id="1" w:name="_Toc498923542"/>
+      <w:bookmarkStart w:id="0" w:name="_Toc498923542"/>
       <w:r>
         <w:rPr>
           <w:rFonts w:hint="eastAsia"/>
         </w:rPr>
         <w:t>简介</w:t>
       </w:r>
-      <w:bookmarkEnd w:id="1"/>
+      <w:bookmarkEnd w:id="0"/>
     </w:p>
     <w:p>
       <w:pPr>
@@ -3013,14 +3011,14 @@
           <w:numId w:val="3"/>
         </w:numPr>
       </w:pPr>
-      <w:bookmarkStart w:id="2" w:name="_Toc498923543"/>
+      <w:bookmarkStart w:id="1" w:name="_Toc498923543"/>
       <w:r>
         <w:rPr>
           <w:rFonts w:hint="eastAsia"/>
         </w:rPr>
         <w:t>目的</w:t>
       </w:r>
-      <w:bookmarkEnd w:id="2"/>
+      <w:bookmarkEnd w:id="1"/>
     </w:p>
     <w:p>
       <w:pPr>
@@ -3028,45 +3026,21 @@
       </w:pPr>
       <w:r>
         <w:rPr>
-          <w:rFonts w:ascii="Times New Roman"/>
-        </w:rPr>
-        <w:fldChar w:fldCharType="begin"/>
-      </w:r>
-      <w:r>
-        <w:rPr>
-          <w:rFonts w:ascii="Times New Roman"/>
-        </w:rPr>
-        <w:instrText xml:space="preserve"> SUBJECT  \* MERGEFORMAT </w:instrText>
-      </w:r>
-      <w:r>
-        <w:rPr>
-          <w:rFonts w:ascii="Times New Roman"/>
-        </w:rPr>
-        <w:fldChar w:fldCharType="separate"/>
-      </w:r>
-      <w:r>
-        <w:rPr>
           <w:rFonts w:ascii="Times New Roman" w:hint="eastAsia"/>
         </w:rPr>
-        <w:t>&lt;</w:t>
+        <w:t>简易</w:t>
       </w:r>
       <w:r>
         <w:rPr>
           <w:rFonts w:ascii="Times New Roman" w:hint="eastAsia"/>
         </w:rPr>
-        <w:t>项目名称</w:t>
+        <w:t>Java</w:t>
       </w:r>
       <w:r>
         <w:rPr>
           <w:rFonts w:ascii="Times New Roman" w:hint="eastAsia"/>
         </w:rPr>
-        <w:t>&gt;</w:t>
-      </w:r>
-      <w:r>
-        <w:rPr>
-          <w:rFonts w:ascii="Times New Roman"/>
-        </w:rPr>
-        <w:fldChar w:fldCharType="end"/>
+        <w:t>计算器</w:t>
       </w:r>
       <w:r>
         <w:rPr>
@@ -3185,14 +3159,14 @@
           <w:tab w:val="num" w:pos="360"/>
         </w:tabs>
       </w:pPr>
-      <w:bookmarkStart w:id="3" w:name="_Toc498923544"/>
+      <w:bookmarkStart w:id="2" w:name="_Toc498923544"/>
       <w:r>
         <w:rPr>
           <w:rFonts w:hint="eastAsia"/>
         </w:rPr>
         <w:t>背景</w:t>
       </w:r>
-      <w:bookmarkEnd w:id="3"/>
+      <w:bookmarkEnd w:id="2"/>
     </w:p>
     <w:p>
       <w:pPr>
@@ -3259,14 +3233,14 @@
           <w:tab w:val="num" w:pos="360"/>
         </w:tabs>
       </w:pPr>
-      <w:bookmarkStart w:id="4" w:name="_Toc498923545"/>
+      <w:bookmarkStart w:id="3" w:name="_Toc498923545"/>
       <w:r>
         <w:rPr>
           <w:rFonts w:hint="eastAsia"/>
         </w:rPr>
         <w:t>范围</w:t>
       </w:r>
-      <w:bookmarkEnd w:id="4"/>
+      <w:bookmarkEnd w:id="3"/>
     </w:p>
     <w:p>
       <w:pPr>
@@ -3639,7 +3613,7 @@
               <w:rPr>
                 <w:rFonts w:hAnsi="Wingdings"/>
               </w:rPr>
-              <w:sym w:font="Wingdings" w:char="F06F"/>
+              <w:sym w:font="Wingdings" w:char="F0FE"/>
             </w:r>
             <w:r>
               <w:rPr>
@@ -3825,7 +3799,7 @@
               <w:rPr>
                 <w:rFonts w:hAnsi="Wingdings"/>
               </w:rPr>
-              <w:sym w:font="Wingdings" w:char="F06F"/>
+              <w:sym w:font="Wingdings" w:char="F0FE"/>
             </w:r>
             <w:r>
               <w:rPr>
@@ -4011,7 +3985,7 @@
               <w:rPr>
                 <w:rFonts w:hAnsi="Wingdings"/>
               </w:rPr>
-              <w:sym w:font="Wingdings" w:char="F06F"/>
+              <w:sym w:font="Wingdings" w:char="F0FE"/>
             </w:r>
             <w:r>
               <w:rPr>
@@ -4197,7 +4171,7 @@
               <w:rPr>
                 <w:rFonts w:hAnsi="Wingdings"/>
               </w:rPr>
-              <w:sym w:font="Wingdings" w:char="F06F"/>
+              <w:sym w:font="Wingdings" w:char="F0FE"/>
             </w:r>
             <w:r>
               <w:rPr>
@@ -4383,7 +4357,7 @@
               <w:rPr>
                 <w:rFonts w:hAnsi="Wingdings"/>
               </w:rPr>
-              <w:sym w:font="Wingdings" w:char="F06F"/>
+              <w:sym w:font="Wingdings" w:char="F0FE"/>
             </w:r>
             <w:r>
               <w:rPr>
@@ -4596,7 +4570,7 @@
                 <w:rFonts w:hAnsi="Wingdings"/>
                 <w:lang w:val="en-US"/>
               </w:rPr>
-              <w:sym w:font="Wingdings" w:char="F06F"/>
+              <w:sym w:font="Wingdings" w:char="F0FE"/>
             </w:r>
             <w:r>
               <w:rPr>
@@ -4755,7 +4729,7 @@
               <w:rPr>
                 <w:rFonts w:hAnsi="Wingdings"/>
               </w:rPr>
-              <w:sym w:font="Wingdings" w:char="F06F"/>
+              <w:sym w:font="Wingdings" w:char="F0FE"/>
             </w:r>
             <w:r>
               <w:rPr>
@@ -4941,7 +4915,7 @@
               <w:rPr>
                 <w:rFonts w:hAnsi="Wingdings"/>
               </w:rPr>
-              <w:sym w:font="Wingdings" w:char="F06F"/>
+              <w:sym w:font="Wingdings" w:char="F0FE"/>
             </w:r>
             <w:r>
               <w:rPr>
@@ -5127,7 +5101,7 @@
               <w:rPr>
                 <w:rFonts w:hAnsi="Wingdings"/>
               </w:rPr>
-              <w:sym w:font="Wingdings" w:char="F06F"/>
+              <w:sym w:font="Wingdings" w:char="F0FE"/>
             </w:r>
             <w:r>
               <w:rPr>
@@ -5314,7 +5288,7 @@
               <w:rPr>
                 <w:rFonts w:hAnsi="Wingdings"/>
               </w:rPr>
-              <w:sym w:font="Wingdings" w:char="F06F"/>
+              <w:sym w:font="Wingdings" w:char="F0FE"/>
             </w:r>
             <w:r>
               <w:rPr>
@@ -5500,7 +5474,7 @@
               <w:rPr>
                 <w:rFonts w:hAnsi="Wingdings"/>
               </w:rPr>
-              <w:sym w:font="Wingdings" w:char="F06F"/>
+              <w:sym w:font="Wingdings" w:char="F0FE"/>
             </w:r>
             <w:r>
               <w:rPr>
@@ -5658,7 +5632,7 @@
       <w:r>
         <w:br w:type="page"/>
       </w:r>
-      <w:bookmarkStart w:id="5" w:name="_Toc498923547"/>
+      <w:bookmarkStart w:id="4" w:name="_Toc498923547"/>
       <w:r>
         <w:rPr>
           <w:rFonts w:hint="eastAsia"/>
@@ -5666,7 +5640,7 @@
         <w:lastRenderedPageBreak/>
         <w:t>测试需求</w:t>
       </w:r>
-      <w:bookmarkEnd w:id="5"/>
+      <w:bookmarkEnd w:id="4"/>
     </w:p>
     <w:p>
       <w:pPr>
@@ -5714,7 +5688,7 @@
       <w:r>
         <w:br w:type="page"/>
       </w:r>
-      <w:bookmarkStart w:id="6" w:name="_Toc498923548"/>
+      <w:bookmarkStart w:id="5" w:name="_Toc498923548"/>
       <w:r>
         <w:rPr>
           <w:rFonts w:hint="eastAsia"/>
@@ -5722,7 +5696,7 @@
         <w:lastRenderedPageBreak/>
         <w:t>测试策略</w:t>
       </w:r>
-      <w:bookmarkEnd w:id="6"/>
+      <w:bookmarkEnd w:id="5"/>
     </w:p>
     <w:p>
       <w:pPr>
@@ -5806,14 +5780,14 @@
         </w:numPr>
         <w:ind w:left="720" w:hanging="720"/>
       </w:pPr>
-      <w:bookmarkStart w:id="7" w:name="_Toc498923549"/>
+      <w:bookmarkStart w:id="6" w:name="_Toc498923549"/>
       <w:r>
         <w:rPr>
           <w:rFonts w:hint="eastAsia"/>
         </w:rPr>
         <w:t>测试类型</w:t>
       </w:r>
-      <w:bookmarkEnd w:id="7"/>
+      <w:bookmarkEnd w:id="6"/>
     </w:p>
     <w:p>
       <w:pPr>
@@ -5822,14 +5796,14 @@
           <w:tab w:val="num" w:pos="360"/>
         </w:tabs>
       </w:pPr>
-      <w:bookmarkStart w:id="8" w:name="_Toc498923550"/>
+      <w:bookmarkStart w:id="7" w:name="_Toc498923550"/>
       <w:r>
         <w:rPr>
           <w:rFonts w:hint="eastAsia"/>
         </w:rPr>
         <w:t>数据和数据库完整性测试</w:t>
       </w:r>
-      <w:bookmarkEnd w:id="8"/>
+      <w:bookmarkEnd w:id="7"/>
     </w:p>
     <w:p>
       <w:pPr>
@@ -6288,14 +6262,14 @@
           <w:numId w:val="1"/>
         </w:numPr>
       </w:pPr>
-      <w:bookmarkStart w:id="9" w:name="_Toc498923551"/>
+      <w:bookmarkStart w:id="8" w:name="_Toc498923551"/>
       <w:r>
         <w:rPr>
           <w:rFonts w:hint="eastAsia"/>
         </w:rPr>
         <w:t>功能测试</w:t>
       </w:r>
-      <w:bookmarkEnd w:id="9"/>
+      <w:bookmarkEnd w:id="8"/>
     </w:p>
     <w:p>
       <w:pPr>
@@ -6667,7 +6641,7 @@
       <w:r>
         <w:br w:type="page"/>
       </w:r>
-      <w:bookmarkStart w:id="10" w:name="_Toc498923552"/>
+      <w:bookmarkStart w:id="9" w:name="_Toc498923552"/>
       <w:r>
         <w:rPr>
           <w:rFonts w:hint="eastAsia"/>
@@ -6675,7 +6649,7 @@
         <w:lastRenderedPageBreak/>
         <w:t>业务周期测试</w:t>
       </w:r>
-      <w:bookmarkEnd w:id="10"/>
+      <w:bookmarkEnd w:id="9"/>
     </w:p>
     <w:p>
       <w:pPr>
@@ -7274,7 +7248,7 @@
       <w:r>
         <w:br w:type="page"/>
       </w:r>
-      <w:bookmarkStart w:id="11" w:name="_Toc498923553"/>
+      <w:bookmarkStart w:id="10" w:name="_Toc498923553"/>
       <w:r>
         <w:rPr>
           <w:rFonts w:hint="eastAsia"/>
@@ -7282,7 +7256,7 @@
         <w:lastRenderedPageBreak/>
         <w:t>用户界面测试</w:t>
       </w:r>
-      <w:bookmarkEnd w:id="11"/>
+      <w:bookmarkEnd w:id="10"/>
     </w:p>
     <w:p>
       <w:pPr>
@@ -7668,7 +7642,7 @@
       <w:r>
         <w:br w:type="page"/>
       </w:r>
-      <w:bookmarkStart w:id="12" w:name="_Toc498923554"/>
+      <w:bookmarkStart w:id="11" w:name="_Toc498923554"/>
       <w:r>
         <w:rPr>
           <w:rFonts w:hint="eastAsia"/>
@@ -7676,7 +7650,7 @@
         <w:lastRenderedPageBreak/>
         <w:t>性能评价</w:t>
       </w:r>
-      <w:bookmarkEnd w:id="12"/>
+      <w:bookmarkEnd w:id="11"/>
     </w:p>
     <w:p>
       <w:pPr>
@@ -8298,7 +8272,7 @@
       <w:r>
         <w:br w:type="page"/>
       </w:r>
-      <w:bookmarkStart w:id="13" w:name="_Toc498923555"/>
+      <w:bookmarkStart w:id="12" w:name="_Toc498923555"/>
       <w:r>
         <w:rPr>
           <w:rFonts w:hint="eastAsia"/>
@@ -8306,7 +8280,7 @@
         <w:lastRenderedPageBreak/>
         <w:t>负载测试</w:t>
       </w:r>
-      <w:bookmarkEnd w:id="13"/>
+      <w:bookmarkEnd w:id="12"/>
     </w:p>
     <w:p>
       <w:pPr>
@@ -8658,7 +8632,7 @@
       <w:r>
         <w:br w:type="page"/>
       </w:r>
-      <w:bookmarkStart w:id="14" w:name="_Toc498923562"/>
+      <w:bookmarkStart w:id="13" w:name="_Toc498923562"/>
       <w:r>
         <w:rPr>
           <w:rFonts w:hint="eastAsia"/>
@@ -8666,7 +8640,7 @@
         <w:lastRenderedPageBreak/>
         <w:t>工具</w:t>
       </w:r>
-      <w:bookmarkEnd w:id="14"/>
+      <w:bookmarkEnd w:id="13"/>
     </w:p>
     <w:p>
       <w:pPr>
@@ -9235,7 +9209,7 @@
       <w:r>
         <w:br w:type="page"/>
       </w:r>
-      <w:bookmarkStart w:id="15" w:name="_Toc498923563"/>
+      <w:bookmarkStart w:id="14" w:name="_Toc498923563"/>
       <w:r>
         <w:rPr>
           <w:rFonts w:hint="eastAsia"/>
@@ -9243,81 +9217,7 @@
         <w:lastRenderedPageBreak/>
         <w:t>资源</w:t>
       </w:r>
-      <w:bookmarkEnd w:id="15"/>
-    </w:p>
-    <w:p>
-      <w:pPr>
-        <w:pStyle w:val="InfoBlue"/>
-      </w:pPr>
-      <w:r>
-        <w:t>[</w:t>
-      </w:r>
-      <w:r>
-        <w:rPr>
-          <w:rFonts w:hint="eastAsia"/>
-        </w:rPr>
-        <w:t>本节列出推荐</w:t>
-      </w:r>
-      <w:r>
-        <w:t xml:space="preserve"> </w:t>
-      </w:r>
-      <w:r>
-        <w:rPr>
-          <w:rFonts w:ascii="Times New Roman"/>
-        </w:rPr>
-        <w:fldChar w:fldCharType="begin"/>
-      </w:r>
-      <w:r>
-        <w:rPr>
-          <w:rFonts w:ascii="Times New Roman"/>
-        </w:rPr>
-        <w:instrText xml:space="preserve"> SUBJECT  \* MERGEFORMAT </w:instrText>
-      </w:r>
-      <w:r>
-        <w:rPr>
-          <w:rFonts w:ascii="Times New Roman"/>
-        </w:rPr>
-        <w:fldChar w:fldCharType="separate"/>
-      </w:r>
-      <w:r>
-        <w:rPr>
-          <w:rFonts w:ascii="Times New Roman" w:hint="eastAsia"/>
-        </w:rPr>
-        <w:t>&lt;</w:t>
-      </w:r>
-      <w:r>
-        <w:rPr>
-          <w:rFonts w:ascii="Times New Roman" w:hint="eastAsia"/>
-        </w:rPr>
-        <w:t>项目名称</w:t>
-      </w:r>
-      <w:r>
-        <w:rPr>
-          <w:rFonts w:ascii="Times New Roman" w:hint="eastAsia"/>
-        </w:rPr>
-        <w:t>&gt;</w:t>
-      </w:r>
-      <w:r>
-        <w:rPr>
-          <w:rFonts w:ascii="Times New Roman"/>
-        </w:rPr>
-        <w:fldChar w:fldCharType="end"/>
-      </w:r>
-      <w:r>
-        <w:rPr>
-          <w:rFonts w:ascii="Times New Roman"/>
-        </w:rPr>
-        <w:t xml:space="preserve"> </w:t>
-      </w:r>
-      <w:r>
-        <w:rPr>
-          <w:rFonts w:hint="eastAsia"/>
-        </w:rPr>
-        <w:t>项目使用的资源，及其主要职责、知识或技能。</w:t>
-      </w:r>
-      <w:r>
-        <w:t>]</w:t>
-      </w:r>
+      <w:bookmarkEnd w:id="14"/>
     </w:p>
     <w:p>
       <w:pPr>
@@ -9326,19 +9226,22 @@
           <w:tab w:val="num" w:pos="360"/>
         </w:tabs>
       </w:pPr>
-      <w:bookmarkStart w:id="16" w:name="_Toc498923564"/>
+      <w:bookmarkStart w:id="15" w:name="_Toc498923564"/>
       <w:r>
         <w:rPr>
           <w:rFonts w:hint="eastAsia"/>
         </w:rPr>
         <w:t>角色</w:t>
       </w:r>
-      <w:bookmarkEnd w:id="16"/>
+      <w:bookmarkEnd w:id="15"/>
     </w:p>
     <w:p>
       <w:pPr>
         <w:pStyle w:val="a9"/>
         <w:ind w:left="0" w:firstLine="450"/>
+        <w:rPr>
+          <w:rFonts w:hint="eastAsia"/>
+        </w:rPr>
       </w:pPr>
       <w:r>
         <w:rPr>
@@ -9346,34 +9249,6 @@
         </w:rPr>
         <w:t>下表列出了在此项目的人员配备方面所作的各种假定。</w:t>
       </w:r>
-    </w:p>
-    <w:p>
-      <w:pPr>
-        <w:pStyle w:val="InfoBlue"/>
-      </w:pPr>
-      <w:r>
-        <w:rPr>
-          <w:rFonts w:ascii="Arial" w:hAnsi="Arial"/>
-        </w:rPr>
-        <w:t>[</w:t>
-      </w:r>
-      <w:r>
-        <w:rPr>
-          <w:rFonts w:hint="eastAsia"/>
-        </w:rPr>
-        <w:t>注：可视情况删除或添加项目。</w:t>
-      </w:r>
-      <w:r>
-        <w:rPr>
-          <w:rFonts w:ascii="Arial" w:hAnsi="Arial"/>
-        </w:rPr>
-        <w:t>]</w:t>
-      </w:r>
-    </w:p>
-    <w:p>
-      <w:pPr>
-        <w:pStyle w:val="a9"/>
-      </w:pPr>
     </w:p>
     <w:tbl>
       <w:tblPr>
@@ -9564,6 +9439,12 @@
             <w:pPr>
               <w:pStyle w:val="12"/>
             </w:pPr>
+            <w:r>
+              <w:rPr>
+                <w:rFonts w:hint="eastAsia"/>
+              </w:rPr>
+              <w:t>1</w:t>
+            </w:r>
           </w:p>
         </w:tc>
         <w:tc>
@@ -9701,6 +9582,12 @@
             <w:pPr>
               <w:pStyle w:val="12"/>
             </w:pPr>
+            <w:r>
+              <w:rPr>
+                <w:rFonts w:hint="eastAsia"/>
+              </w:rPr>
+              <w:t>1</w:t>
+            </w:r>
           </w:p>
         </w:tc>
         <w:tc>
@@ -9827,6 +9714,12 @@
             <w:pPr>
               <w:pStyle w:val="12"/>
             </w:pPr>
+            <w:r>
+              <w:rPr>
+                <w:rFonts w:hint="eastAsia"/>
+              </w:rPr>
+              <w:t>1</w:t>
+            </w:r>
           </w:p>
         </w:tc>
         <w:tc>
@@ -9969,6 +9862,12 @@
             <w:pPr>
               <w:pStyle w:val="12"/>
             </w:pPr>
+            <w:r>
+              <w:rPr>
+                <w:rFonts w:hint="eastAsia"/>
+              </w:rPr>
+              <w:t>1</w:t>
+            </w:r>
           </w:p>
         </w:tc>
         <w:tc>
@@ -10061,7 +9960,6 @@
                 <w:rFonts w:hint="eastAsia"/>
                 <w:lang w:val="en-US"/>
               </w:rPr>
-              <w:lastRenderedPageBreak/>
               <w:t>数据库管理员</w:t>
             </w:r>
           </w:p>
@@ -10080,6 +9978,12 @@
             <w:pPr>
               <w:pStyle w:val="12"/>
             </w:pPr>
+            <w:r>
+              <w:rPr>
+                <w:rFonts w:hint="eastAsia"/>
+              </w:rPr>
+              <w:t>0</w:t>
+            </w:r>
           </w:p>
         </w:tc>
         <w:tc>
@@ -10157,6 +10061,7 @@
                 <w:rFonts w:hint="eastAsia"/>
                 <w:lang w:val="en-US"/>
               </w:rPr>
+              <w:lastRenderedPageBreak/>
               <w:t>设计员</w:t>
             </w:r>
           </w:p>
@@ -10175,6 +10080,12 @@
             <w:pPr>
               <w:pStyle w:val="12"/>
             </w:pPr>
+            <w:r>
+              <w:rPr>
+                <w:rFonts w:hint="eastAsia"/>
+              </w:rPr>
+              <w:t>1</w:t>
+            </w:r>
           </w:p>
         </w:tc>
         <w:tc>
@@ -10288,6 +10199,12 @@
             <w:pPr>
               <w:pStyle w:val="12"/>
             </w:pPr>
+            <w:r>
+              <w:rPr>
+                <w:rFonts w:hint="eastAsia"/>
+              </w:rPr>
+              <w:t>1</w:t>
+            </w:r>
           </w:p>
         </w:tc>
         <w:tc>
@@ -10358,7 +10275,7 @@
       <w:r>
         <w:br w:type="page"/>
       </w:r>
-      <w:bookmarkStart w:id="17" w:name="_Toc498923565"/>
+      <w:bookmarkStart w:id="16" w:name="_Toc498923565"/>
       <w:r>
         <w:rPr>
           <w:rFonts w:hint="eastAsia"/>
@@ -10366,7 +10283,7 @@
         <w:lastRenderedPageBreak/>
         <w:t>系统</w:t>
       </w:r>
-      <w:bookmarkEnd w:id="17"/>
+      <w:bookmarkEnd w:id="16"/>
     </w:p>
     <w:p>
       <w:pPr>
@@ -10378,52 +10295,6 @@
           <w:rFonts w:hint="eastAsia"/>
         </w:rPr>
         <w:t>下表列出了测试项目所需的系统资源。</w:t>
-      </w:r>
-    </w:p>
-    <w:p>
-      <w:pPr>
-        <w:pStyle w:val="InfoBlue"/>
-      </w:pPr>
-      <w:r>
-        <w:rPr>
-          <w:rFonts w:ascii="Times New Roman"/>
-        </w:rPr>
-        <w:t>[</w:t>
-      </w:r>
-      <w:r>
-        <w:rPr>
-          <w:rFonts w:hint="eastAsia"/>
-        </w:rPr>
-        <w:t>此时并不完全了解测试系统的具体元素。建议让系统模拟生产环境，并在适当的情况下减小访问量和数据库大小。</w:t>
-      </w:r>
-      <w:r>
-        <w:rPr>
-          <w:rFonts w:ascii="Times New Roman"/>
-        </w:rPr>
-        <w:t>]</w:t>
-      </w:r>
-    </w:p>
-    <w:p>
-      <w:pPr>
-        <w:pStyle w:val="InfoBlue"/>
-      </w:pPr>
-      <w:r>
-        <w:rPr>
-          <w:rFonts w:ascii="Arial" w:hAnsi="Arial"/>
-        </w:rPr>
-        <w:t>[</w:t>
-      </w:r>
-      <w:r>
-        <w:rPr>
-          <w:rFonts w:hint="eastAsia"/>
-        </w:rPr>
-        <w:t>注：可以视情况删除或添加项目。</w:t>
-      </w:r>
-      <w:r>
-        <w:rPr>
-          <w:rFonts w:ascii="Arial" w:hAnsi="Arial"/>
-        </w:rPr>
-        <w:t>]</w:t>
       </w:r>
     </w:p>
     <w:p>
@@ -10581,6 +10452,12 @@
             <w:pPr>
               <w:pStyle w:val="12"/>
             </w:pPr>
+            <w:r>
+              <w:rPr>
+                <w:rFonts w:hint="eastAsia"/>
+              </w:rPr>
+              <w:t>/</w:t>
+            </w:r>
           </w:p>
         </w:tc>
       </w:tr>
@@ -10633,9 +10510,10 @@
             </w:pPr>
             <w:r>
               <w:rPr>
-                <w:lang w:val="en-US"/>
-              </w:rPr>
-              <w:t>TBD</w:t>
+                <w:rFonts w:hint="eastAsia"/>
+                <w:lang w:val="en-US"/>
+              </w:rPr>
+              <w:t>/</w:t>
             </w:r>
           </w:p>
         </w:tc>
@@ -10700,9 +10578,10 @@
             </w:pPr>
             <w:r>
               <w:rPr>
-                <w:lang w:val="en-US"/>
-              </w:rPr>
-              <w:t>TBD</w:t>
+                <w:rFonts w:hint="eastAsia"/>
+                <w:lang w:val="en-US"/>
+              </w:rPr>
+              <w:t>/</w:t>
             </w:r>
           </w:p>
         </w:tc>
@@ -10757,9 +10636,9 @@
             </w:pPr>
             <w:r>
               <w:rPr>
-                <w:lang w:val="en-US"/>
-              </w:rPr>
-              <w:t>TBD</w:t>
+                <w:rFonts w:hint="eastAsia"/>
+              </w:rPr>
+              <w:t>/</w:t>
             </w:r>
           </w:p>
         </w:tc>
@@ -10810,6 +10689,12 @@
             <w:pPr>
               <w:pStyle w:val="12"/>
             </w:pPr>
+            <w:r>
+              <w:rPr>
+                <w:rFonts w:hint="eastAsia"/>
+              </w:rPr>
+              <w:t>/</w:t>
+            </w:r>
           </w:p>
         </w:tc>
       </w:tr>
@@ -10863,9 +10748,10 @@
             </w:pPr>
             <w:r>
               <w:rPr>
-                <w:lang w:val="en-US"/>
-              </w:rPr>
-              <w:t>TBD</w:t>
+                <w:rFonts w:hint="eastAsia"/>
+                <w:lang w:val="en-US"/>
+              </w:rPr>
+              <w:t>/</w:t>
             </w:r>
           </w:p>
         </w:tc>
@@ -10910,6 +10796,12 @@
             <w:pPr>
               <w:pStyle w:val="12"/>
             </w:pPr>
+            <w:r>
+              <w:rPr>
+                <w:rFonts w:hint="eastAsia"/>
+              </w:rPr>
+              <w:t>/</w:t>
+            </w:r>
           </w:p>
         </w:tc>
       </w:tr>
@@ -10962,9 +10854,10 @@
             </w:pPr>
             <w:r>
               <w:rPr>
-                <w:lang w:val="en-US"/>
-              </w:rPr>
-              <w:t>TBD</w:t>
+                <w:rFonts w:hint="eastAsia"/>
+                <w:lang w:val="en-US"/>
+              </w:rPr>
+              <w:t>/</w:t>
             </w:r>
           </w:p>
         </w:tc>
@@ -11030,9 +10923,10 @@
             </w:pPr>
             <w:r>
               <w:rPr>
-                <w:lang w:val="en-US"/>
-              </w:rPr>
-              <w:t>TBD</w:t>
+                <w:rFonts w:hint="eastAsia"/>
+                <w:lang w:val="en-US"/>
+              </w:rPr>
+              <w:t>/</w:t>
             </w:r>
           </w:p>
         </w:tc>
@@ -11086,9 +10980,10 @@
             </w:pPr>
             <w:r>
               <w:rPr>
-                <w:lang w:val="en-US"/>
-              </w:rPr>
-              <w:t>TBD</w:t>
+                <w:rFonts w:hint="eastAsia"/>
+                <w:lang w:val="en-US"/>
+              </w:rPr>
+              <w:t>/</w:t>
             </w:r>
           </w:p>
         </w:tc>
@@ -11100,11 +10995,14 @@
         <w:tabs>
           <w:tab w:val="num" w:pos="360"/>
         </w:tabs>
+        <w:rPr>
+          <w:rFonts w:hint="eastAsia"/>
+        </w:rPr>
       </w:pPr>
       <w:r>
         <w:br w:type="page"/>
       </w:r>
-      <w:bookmarkStart w:id="18" w:name="_Toc498923566"/>
+      <w:bookmarkStart w:id="17" w:name="_Toc498923566"/>
       <w:r>
         <w:rPr>
           <w:rFonts w:hint="eastAsia"/>
@@ -11112,83 +11010,7 @@
         <w:lastRenderedPageBreak/>
         <w:t>项目里程碑</w:t>
       </w:r>
-      <w:bookmarkEnd w:id="18"/>
-    </w:p>
-    <w:p>
-      <w:pPr>
-        <w:pStyle w:val="InfoBlue"/>
-      </w:pPr>
-      <w:r>
-        <w:t>[</w:t>
-      </w:r>
-      <w:r>
-        <w:rPr>
-          <w:rFonts w:hint="eastAsia"/>
-        </w:rPr>
-        <w:t>对</w:t>
-      </w:r>
-      <w:r>
-        <w:t xml:space="preserve"> </w:t>
-      </w:r>
-      <w:r>
-        <w:rPr>
-          <w:rFonts w:ascii="Times New Roman"/>
-        </w:rPr>
-        <w:fldChar w:fldCharType="begin"/>
-      </w:r>
-      <w:r>
-        <w:rPr>
-          <w:rFonts w:ascii="Times New Roman"/>
-        </w:rPr>
-        <w:instrText xml:space="preserve"> SUBJECT  \* MERGEFORMAT </w:instrText>
-      </w:r>
-      <w:r>
-        <w:rPr>
-          <w:rFonts w:ascii="Times New Roman"/>
-        </w:rPr>
-        <w:fldChar w:fldCharType="separate"/>
-      </w:r>
-      <w:r>
-        <w:rPr>
-          <w:rFonts w:ascii="Times New Roman" w:hint="eastAsia"/>
-        </w:rPr>
-        <w:t>&lt;</w:t>
-      </w:r>
-      <w:r>
-        <w:rPr>
-          <w:rFonts w:ascii="Times New Roman" w:hint="eastAsia"/>
-        </w:rPr>
-        <w:t>项目名称</w:t>
-      </w:r>
-      <w:r>
-        <w:rPr>
-          <w:rFonts w:ascii="Times New Roman" w:hint="eastAsia"/>
-        </w:rPr>
-        <w:t>&gt;</w:t>
-      </w:r>
-      <w:r>
-        <w:rPr>
-          <w:rFonts w:ascii="Times New Roman"/>
-        </w:rPr>
-        <w:fldChar w:fldCharType="end"/>
-      </w:r>
-      <w:r>
-        <w:t xml:space="preserve"> </w:t>
-      </w:r>
-      <w:r>
-        <w:rPr>
-          <w:rFonts w:hint="eastAsia"/>
-        </w:rPr>
-        <w:t>的测试应包括上面各节所述的各项测试的测试活动。应该为这些测试确定单独的项目里程碑，以通知项目的状态和成果。</w:t>
-      </w:r>
-      <w:r>
-        <w:t>]</w:t>
-      </w:r>
-    </w:p>
-    <w:p>
-      <w:pPr>
-        <w:pStyle w:val="a9"/>
-      </w:pPr>
+      <w:bookmarkEnd w:id="17"/>
     </w:p>
     <w:tbl>
       <w:tblPr>
@@ -11326,6 +11148,12 @@
             <w:pPr>
               <w:pStyle w:val="12"/>
             </w:pPr>
+            <w:r>
+              <w:rPr>
+                <w:rFonts w:hint="eastAsia"/>
+              </w:rPr>
+              <w:t>1</w:t>
+            </w:r>
           </w:p>
         </w:tc>
         <w:tc>
@@ -11336,6 +11164,12 @@
             <w:pPr>
               <w:pStyle w:val="12"/>
             </w:pPr>
+            <w:r>
+              <w:rPr>
+                <w:rFonts w:hint="eastAsia"/>
+              </w:rPr>
+              <w:t>2019/4/12</w:t>
+            </w:r>
           </w:p>
         </w:tc>
         <w:tc>
@@ -11346,6 +11180,12 @@
             <w:pPr>
               <w:pStyle w:val="12"/>
             </w:pPr>
+            <w:r>
+              <w:rPr>
+                <w:rFonts w:hint="eastAsia"/>
+              </w:rPr>
+              <w:t>2019/4/12</w:t>
+            </w:r>
           </w:p>
         </w:tc>
       </w:tr>
@@ -11375,6 +11215,12 @@
             <w:pPr>
               <w:pStyle w:val="12"/>
             </w:pPr>
+            <w:r>
+              <w:rPr>
+                <w:rFonts w:hint="eastAsia"/>
+              </w:rPr>
+              <w:t>2</w:t>
+            </w:r>
           </w:p>
         </w:tc>
         <w:tc>
@@ -11385,6 +11231,12 @@
             <w:pPr>
               <w:pStyle w:val="12"/>
             </w:pPr>
+            <w:r>
+              <w:rPr>
+                <w:rFonts w:hint="eastAsia"/>
+              </w:rPr>
+              <w:t>2019/4/12</w:t>
+            </w:r>
           </w:p>
         </w:tc>
         <w:tc>
@@ -11395,6 +11247,12 @@
             <w:pPr>
               <w:pStyle w:val="12"/>
             </w:pPr>
+            <w:r>
+              <w:rPr>
+                <w:rFonts w:hint="eastAsia"/>
+              </w:rPr>
+              <w:t>2019/4/12</w:t>
+            </w:r>
           </w:p>
         </w:tc>
       </w:tr>
@@ -11424,6 +11282,12 @@
             <w:pPr>
               <w:pStyle w:val="12"/>
             </w:pPr>
+            <w:r>
+              <w:rPr>
+                <w:rFonts w:hint="eastAsia"/>
+              </w:rPr>
+              <w:t>5</w:t>
+            </w:r>
           </w:p>
         </w:tc>
         <w:tc>
@@ -11434,6 +11298,12 @@
             <w:pPr>
               <w:pStyle w:val="12"/>
             </w:pPr>
+            <w:r>
+              <w:rPr>
+                <w:rFonts w:hint="eastAsia"/>
+              </w:rPr>
+              <w:t>2019/4/12</w:t>
+            </w:r>
           </w:p>
         </w:tc>
         <w:tc>
@@ -11444,6 +11314,12 @@
             <w:pPr>
               <w:pStyle w:val="12"/>
             </w:pPr>
+            <w:r>
+              <w:rPr>
+                <w:rFonts w:hint="eastAsia"/>
+              </w:rPr>
+              <w:t>2019/4/12</w:t>
+            </w:r>
           </w:p>
         </w:tc>
       </w:tr>
@@ -11473,6 +11349,12 @@
             <w:pPr>
               <w:pStyle w:val="12"/>
             </w:pPr>
+            <w:r>
+              <w:rPr>
+                <w:rFonts w:hint="eastAsia"/>
+              </w:rPr>
+              <w:t>5</w:t>
+            </w:r>
           </w:p>
         </w:tc>
         <w:tc>
@@ -11483,6 +11365,12 @@
             <w:pPr>
               <w:pStyle w:val="12"/>
             </w:pPr>
+            <w:r>
+              <w:rPr>
+                <w:rFonts w:hint="eastAsia"/>
+              </w:rPr>
+              <w:t>2019/4/12</w:t>
+            </w:r>
           </w:p>
         </w:tc>
         <w:tc>
@@ -11493,6 +11381,12 @@
             <w:pPr>
               <w:pStyle w:val="12"/>
             </w:pPr>
+            <w:r>
+              <w:rPr>
+                <w:rFonts w:hint="eastAsia"/>
+              </w:rPr>
+              <w:t>2019/4/12</w:t>
+            </w:r>
           </w:p>
         </w:tc>
       </w:tr>
@@ -11522,6 +11416,12 @@
             <w:pPr>
               <w:pStyle w:val="12"/>
             </w:pPr>
+            <w:r>
+              <w:rPr>
+                <w:rFonts w:hint="eastAsia"/>
+              </w:rPr>
+              <w:t>5</w:t>
+            </w:r>
           </w:p>
         </w:tc>
         <w:tc>
@@ -11532,6 +11432,12 @@
             <w:pPr>
               <w:pStyle w:val="12"/>
             </w:pPr>
+            <w:r>
+              <w:rPr>
+                <w:rFonts w:hint="eastAsia"/>
+              </w:rPr>
+              <w:t>2019/4/12</w:t>
+            </w:r>
           </w:p>
         </w:tc>
         <w:tc>
@@ -11542,6 +11448,14 @@
             <w:pPr>
               <w:pStyle w:val="12"/>
             </w:pPr>
+            <w:r>
+              <w:rPr>
+                <w:rFonts w:hint="eastAsia"/>
+              </w:rPr>
+              <w:t>2019/4/12</w:t>
+            </w:r>
+            <w:bookmarkStart w:id="18" w:name="_GoBack"/>
+            <w:bookmarkEnd w:id="18"/>
           </w:p>
         </w:tc>
       </w:tr>

</xml_diff>